<commit_message>
image added to the report
</commit_message>
<xml_diff>
--- a/Type_of_Blur.docx
+++ b/Type_of_Blur.docx
@@ -4,10 +4,7 @@
   <w:body>
     <w:p>
       <w:r>
-        <w:t>There are different types of blur that can occur on an image, and they can be caused by different factors such as motion, optics, and digital processing. Here</w:t>
-      </w:r>
-      <w:r>
-        <w:t xml:space="preserve"> are some common types of blur:</w:t>
+        <w:t>There are different types of blur that can occur on an image, and they can be caused by different factors such as motion, optics, and digital processing. Here are some common types of blur:</w:t>
       </w:r>
     </w:p>
     <w:p>
@@ -18,10 +15,7 @@
         <w:t>Motion Blur:</w:t>
       </w:r>
       <w:r>
-        <w:t xml:space="preserve"> This type of blur is caused by the movement of the camera or the subject during the exposure time. It results in streaks or smears of the image in the direction of the motio</w:t>
-      </w:r>
-      <w:r>
-        <w:t>n.</w:t>
+        <w:t xml:space="preserve"> This type of blur is caused by the movement of the camera or the subject during the exposure time. It results in streaks or smears of the image in the direction of the motion.</w:t>
       </w:r>
     </w:p>
     <w:p>
@@ -74,148 +68,218 @@
     </w:p>
     <w:p/>
     <w:p>
+      <w:pPr>
+        <w:rPr>
+          <w:b/>
+        </w:rPr>
+      </w:pPr>
+    </w:p>
+    <w:p>
+      <w:r>
+        <w:rPr>
+          <w:noProof/>
+        </w:rPr>
+        <w:drawing>
+          <wp:anchor distT="0" distB="0" distL="114300" distR="114300" simplePos="0" relativeHeight="251658240" behindDoc="0" locked="0" layoutInCell="1" allowOverlap="1">
+            <wp:simplePos x="0" y="0"/>
+            <wp:positionH relativeFrom="margin">
+              <wp:align>center</wp:align>
+            </wp:positionH>
+            <wp:positionV relativeFrom="paragraph">
+              <wp:posOffset>452740</wp:posOffset>
+            </wp:positionV>
+            <wp:extent cx="3636010" cy="2164715"/>
+            <wp:effectExtent l="0" t="0" r="2540" b="6985"/>
+            <wp:wrapSquare wrapText="bothSides"/>
+            <wp:docPr id="1" name="Picture 1" descr="E:\Research\Blur\photo-1415025148099-17fe74102b28.jpg"/>
+            <wp:cNvGraphicFramePr>
+              <a:graphicFrameLocks xmlns:a="http://schemas.openxmlformats.org/drawingml/2006/main" noChangeAspect="1"/>
+            </wp:cNvGraphicFramePr>
+            <a:graphic xmlns:a="http://schemas.openxmlformats.org/drawingml/2006/main">
+              <a:graphicData uri="http://schemas.openxmlformats.org/drawingml/2006/picture">
+                <pic:pic xmlns:pic="http://schemas.openxmlformats.org/drawingml/2006/picture">
+                  <pic:nvPicPr>
+                    <pic:cNvPr id="0" name="Picture 3" descr="E:\Research\Blur\photo-1415025148099-17fe74102b28.jpg"/>
+                    <pic:cNvPicPr>
+                      <a:picLocks noChangeAspect="1" noChangeArrowheads="1"/>
+                    </pic:cNvPicPr>
+                  </pic:nvPicPr>
+                  <pic:blipFill>
+                    <a:blip r:embed="rId5" cstate="print">
+                      <a:extLst>
+                        <a:ext uri="{28A0092B-C50C-407E-A947-70E740481C1C}">
+                          <a14:useLocalDpi xmlns:a14="http://schemas.microsoft.com/office/drawing/2010/main" val="0"/>
+                        </a:ext>
+                      </a:extLst>
+                    </a:blip>
+                    <a:srcRect/>
+                    <a:stretch>
+                      <a:fillRect/>
+                    </a:stretch>
+                  </pic:blipFill>
+                  <pic:spPr bwMode="auto">
+                    <a:xfrm>
+                      <a:off x="0" y="0"/>
+                      <a:ext cx="3636010" cy="2164715"/>
+                    </a:xfrm>
+                    <a:prstGeom prst="rect">
+                      <a:avLst/>
+                    </a:prstGeom>
+                    <a:noFill/>
+                    <a:ln>
+                      <a:noFill/>
+                    </a:ln>
+                  </pic:spPr>
+                </pic:pic>
+              </a:graphicData>
+            </a:graphic>
+          </wp:anchor>
+        </w:drawing>
+      </w:r>
+      <w:r>
+        <w:rPr>
+          <w:b/>
+        </w:rPr>
+        <w:t>Out-of-Focus Blur:</w:t>
+      </w:r>
+      <w:r>
+        <w:t xml:space="preserve"> This type of blur is caused by incorrect focus on the subject. It results in a soft, fuzzy appearance of the image.</w:t>
+      </w:r>
+    </w:p>
+    <w:p/>
+    <w:p>
+      <w:pPr>
+        <w:rPr>
+          <w:b/>
+        </w:rPr>
+      </w:pPr>
+    </w:p>
+    <w:p>
+      <w:pPr>
+        <w:rPr>
+          <w:b/>
+        </w:rPr>
+      </w:pPr>
+    </w:p>
+    <w:p>
+      <w:pPr>
+        <w:rPr>
+          <w:b/>
+        </w:rPr>
+      </w:pPr>
+    </w:p>
+    <w:p>
+      <w:pPr>
+        <w:rPr>
+          <w:b/>
+        </w:rPr>
+      </w:pPr>
+    </w:p>
+    <w:p>
+      <w:pPr>
+        <w:rPr>
+          <w:b/>
+        </w:rPr>
+      </w:pPr>
+    </w:p>
+    <w:p>
+      <w:pPr>
+        <w:rPr>
+          <w:b/>
+        </w:rPr>
+      </w:pPr>
+    </w:p>
+    <w:p>
+      <w:pPr>
+        <w:rPr>
+          <w:b/>
+        </w:rPr>
+      </w:pPr>
+    </w:p>
+    <w:p>
+      <w:pPr>
+        <w:rPr>
+          <w:b/>
+        </w:rPr>
+      </w:pPr>
+    </w:p>
+    <w:p>
+      <w:r>
+        <w:rPr>
+          <w:b/>
+        </w:rPr>
+        <w:t>Lens Aberration Blur:</w:t>
+      </w:r>
+      <w:r>
+        <w:t xml:space="preserve"> This type of blur is caused by imperfections in the lens, such as chromatic aberration or spherical aberration. It results in distortion and color fringing around the edges of the image.</w:t>
+      </w:r>
+    </w:p>
+    <w:p/>
+    <w:p/>
+    <w:p/>
+    <w:p>
+      <w:r>
+        <w:rPr>
+          <w:b/>
+        </w:rPr>
+        <w:lastRenderedPageBreak/>
+        <w:t>Gaussian Blur:</w:t>
+      </w:r>
+      <w:r>
+        <w:t xml:space="preserve"> This type of blur is a type of image smoothing technique used in digital image processing. It is used to reduce noise and detail in the image, resulting in a smoother appearance.</w:t>
+      </w:r>
+    </w:p>
+    <w:p>
+      <w:r>
+        <w:rPr>
+          <w:noProof/>
+        </w:rPr>
+        <w:drawing>
+          <wp:inline distT="0" distB="0" distL="0" distR="0">
+            <wp:extent cx="5943600" cy="2298065"/>
+            <wp:effectExtent l="0" t="0" r="0" b="6985"/>
+            <wp:docPr id="3" name="Picture 3"/>
+            <wp:cNvGraphicFramePr>
+              <a:graphicFrameLocks xmlns:a="http://schemas.openxmlformats.org/drawingml/2006/main" noChangeAspect="1"/>
+            </wp:cNvGraphicFramePr>
+            <a:graphic xmlns:a="http://schemas.openxmlformats.org/drawingml/2006/main">
+              <a:graphicData uri="http://schemas.openxmlformats.org/drawingml/2006/picture">
+                <pic:pic xmlns:pic="http://schemas.openxmlformats.org/drawingml/2006/picture">
+                  <pic:nvPicPr>
+                    <pic:cNvPr id="3" name="rendered2x-1582929036.png"/>
+                    <pic:cNvPicPr/>
+                  </pic:nvPicPr>
+                  <pic:blipFill>
+                    <a:blip r:embed="rId6" cstate="print">
+                      <a:extLst>
+                        <a:ext uri="{28A0092B-C50C-407E-A947-70E740481C1C}">
+                          <a14:useLocalDpi xmlns:a14="http://schemas.microsoft.com/office/drawing/2010/main" val="0"/>
+                        </a:ext>
+                      </a:extLst>
+                    </a:blip>
+                    <a:stretch>
+                      <a:fillRect/>
+                    </a:stretch>
+                  </pic:blipFill>
+                  <pic:spPr>
+                    <a:xfrm>
+                      <a:off x="0" y="0"/>
+                      <a:ext cx="5943600" cy="2298065"/>
+                    </a:xfrm>
+                    <a:prstGeom prst="rect">
+                      <a:avLst/>
+                    </a:prstGeom>
+                  </pic:spPr>
+                </pic:pic>
+              </a:graphicData>
+            </a:graphic>
+          </wp:inline>
+        </w:drawing>
+      </w:r>
+    </w:p>
+    <w:p>
       <w:bookmarkStart w:id="0" w:name="_GoBack"/>
-      <w:r>
-        <w:rPr>
-          <w:b/>
-        </w:rPr>
-        <w:t>Out-of-Focus Blur</w:t>
-      </w:r>
       <w:bookmarkEnd w:id="0"/>
-      <w:r>
-        <w:rPr>
-          <w:b/>
-        </w:rPr>
-        <w:t>:</w:t>
-      </w:r>
-      <w:r>
-        <w:t xml:space="preserve"> This type of blur is caused by incorrect focus on the subject. It results in a soft,</w:t>
-      </w:r>
-      <w:r>
-        <w:t xml:space="preserve"> fuzzy appearance of the image.</w:t>
-      </w:r>
-    </w:p>
-    <w:p>
-      <w:r>
-        <w:rPr>
-          <w:b/>
-        </w:rPr>
-        <w:t>Lens Aberration Blur:</w:t>
-      </w:r>
-      <w:r>
-        <w:t xml:space="preserve"> This type of blur is caused by imperfections in the lens, such as chromatic aberration or spherical aberration. It results in distortion and color fringing</w:t>
-      </w:r>
-      <w:r>
-        <w:t xml:space="preserve"> around the edges of the image.</w:t>
-      </w:r>
-    </w:p>
-    <w:p>
-      <w:r>
-        <w:rPr>
-          <w:b/>
-        </w:rPr>
-        <w:t>Gaussian Blur:</w:t>
-      </w:r>
-      <w:r>
-        <w:t xml:space="preserve"> This type of blur is a type of image smoothing technique used in digital image processing. It is used to reduce noise and detail in the image, resu</w:t>
-      </w:r>
-      <w:r>
-        <w:t>lting in a smoother appearance.</w:t>
-      </w:r>
-    </w:p>
-    <w:p>
-      <w:r>
-        <w:rPr>
-          <w:b/>
-        </w:rPr>
-        <w:t xml:space="preserve">Motion </w:t>
-      </w:r>
-      <w:proofErr w:type="spellStart"/>
-      <w:r>
-        <w:rPr>
-          <w:b/>
-        </w:rPr>
-        <w:t>Deblur</w:t>
-      </w:r>
-      <w:proofErr w:type="spellEnd"/>
-      <w:r>
-        <w:rPr>
-          <w:b/>
-        </w:rPr>
-        <w:t>:</w:t>
-      </w:r>
-      <w:r>
-        <w:t xml:space="preserve"> This type of blur is a type of image restoration technique used to remove motion blur from the image. It uses algorithms to estimate the motion path of the camera or the subject and then </w:t>
-      </w:r>
-      <w:proofErr w:type="spellStart"/>
-      <w:r>
-        <w:t>deconvolves</w:t>
-      </w:r>
-      <w:proofErr w:type="spellEnd"/>
-      <w:r>
-        <w:t xml:space="preserve"> the </w:t>
-      </w:r>
-      <w:r>
-        <w:t>image to restore the sharpness.</w:t>
-      </w:r>
-    </w:p>
-    <w:p>
-      <w:r>
-        <w:rPr>
-          <w:b/>
-        </w:rPr>
-        <w:t xml:space="preserve">Defocus </w:t>
-      </w:r>
-      <w:proofErr w:type="spellStart"/>
-      <w:r>
-        <w:rPr>
-          <w:b/>
-        </w:rPr>
-        <w:t>Deblur</w:t>
-      </w:r>
-      <w:proofErr w:type="spellEnd"/>
-      <w:r>
-        <w:rPr>
-          <w:b/>
-        </w:rPr>
-        <w:t>:</w:t>
-      </w:r>
-      <w:r>
-        <w:t xml:space="preserve"> This type of blur is a type of image restoration technique used to remove defocus blur from the image. It uses algorithms to estimate the point spread function of the lens and then </w:t>
-      </w:r>
-      <w:proofErr w:type="spellStart"/>
-      <w:r>
-        <w:t>deconvolves</w:t>
-      </w:r>
-      <w:proofErr w:type="spellEnd"/>
-      <w:r>
-        <w:t xml:space="preserve"> the </w:t>
-      </w:r>
-      <w:r>
-        <w:t>image to restore the sharpness.</w:t>
-      </w:r>
-    </w:p>
-    <w:p>
-      <w:r>
-        <w:rPr>
-          <w:b/>
-        </w:rPr>
-        <w:t>Salt and Pepper Noise:</w:t>
-      </w:r>
-      <w:r>
-        <w:t xml:space="preserve"> This type of blur is a type of image degradation caused by random variations in the pixel values. It results in black a</w:t>
-      </w:r>
-      <w:r>
-        <w:t>nd white speckles in the image.</w:t>
-      </w:r>
-    </w:p>
-    <w:p>
-      <w:r>
-        <w:t>Understanding the type of blur that is present in an image can help in selecting the appropriate image restoration or enhancement techniques to improve the q</w:t>
-      </w:r>
-      <w:r>
-        <w:t>uality of the image.</w:t>
-      </w:r>
     </w:p>
     <w:sectPr>
       <w:pgSz w:w="12240" w:h="15840"/>

</xml_diff>